<commit_message>
SSIS Data profiling lab
</commit_message>
<xml_diff>
--- a/23. Data Profiling/lab homework/Ashok Data Profiling Lab.docx
+++ b/23. Data Profiling/lab homework/Ashok Data Profiling Lab.docx
@@ -176,21 +176,7 @@
           <w:sz w:val="24"/>
         </w:rPr>
         <w:lastRenderedPageBreak/>
-        <w:t xml:space="preserve">2. Modify </w:t>
-      </w:r>
-      <w:proofErr w:type="spellStart"/>
-      <w:r>
-        <w:rPr>
-          <w:sz w:val="24"/>
-        </w:rPr>
-        <w:t>Load_Prospects_Staging.dtsx</w:t>
-      </w:r>
-      <w:proofErr w:type="spellEnd"/>
-      <w:r>
-        <w:rPr>
-          <w:sz w:val="24"/>
-        </w:rPr>
-        <w:t xml:space="preserve"> to include the following</w:t>
+        <w:t>2. Modify Load_Prospects_Staging.dtsx to include the following</w:t>
       </w:r>
     </w:p>
     <w:p>
@@ -213,19 +199,11 @@
         </w:rPr>
         <w:t xml:space="preserve"> </w:t>
       </w:r>
-      <w:proofErr w:type="spellStart"/>
-      <w:r>
-        <w:rPr>
-          <w:sz w:val="24"/>
-        </w:rPr>
-        <w:t>tbl_stg_Prospects</w:t>
-      </w:r>
-      <w:proofErr w:type="spellEnd"/>
-      <w:r>
-        <w:rPr>
-          <w:sz w:val="24"/>
-        </w:rPr>
-        <w:t xml:space="preserve"> table.</w:t>
+      <w:r>
+        <w:rPr>
+          <w:sz w:val="24"/>
+        </w:rPr>
+        <w:t>tbl_stg_Prospects table.</w:t>
       </w:r>
     </w:p>
     <w:p>
@@ -417,21 +395,7 @@
         <w:rPr>
           <w:sz w:val="24"/>
         </w:rPr>
-        <w:t xml:space="preserve">We need to convert data to </w:t>
-      </w:r>
-      <w:proofErr w:type="spellStart"/>
-      <w:r>
-        <w:rPr>
-          <w:sz w:val="24"/>
-        </w:rPr>
-        <w:t>str</w:t>
-      </w:r>
-      <w:proofErr w:type="spellEnd"/>
-      <w:r>
-        <w:rPr>
-          <w:sz w:val="24"/>
-        </w:rPr>
-        <w:t xml:space="preserve"> for all relevant columns</w:t>
+        <w:t>We need to convert data to str for all relevant columns</w:t>
       </w:r>
     </w:p>
     <w:p>
@@ -807,82 +771,40 @@
         <w:rPr>
           <w:sz w:val="24"/>
         </w:rPr>
-        <w:t xml:space="preserve">Output in SSMS for </w:t>
-      </w:r>
-      <w:proofErr w:type="spellStart"/>
-      <w:r>
-        <w:rPr>
-          <w:sz w:val="24"/>
-        </w:rPr>
-        <w:t>tbl_stg_Prospects</w:t>
-      </w:r>
-      <w:proofErr w:type="spellEnd"/>
-      <w:r>
-        <w:rPr>
-          <w:sz w:val="24"/>
-        </w:rPr>
-        <w:t xml:space="preserve"> table as we have not null data with rows then before.</w:t>
-      </w:r>
-    </w:p>
-    <w:p>
-      <w:pPr>
-        <w:rPr>
-          <w:sz w:val="24"/>
-        </w:rPr>
-      </w:pPr>
-    </w:p>
-    <w:p>
-      <w:pPr>
-        <w:rPr>
-          <w:sz w:val="24"/>
-        </w:rPr>
-      </w:pPr>
-      <w:r>
-        <w:rPr>
-          <w:sz w:val="24"/>
-        </w:rPr>
-        <w:t xml:space="preserve">c. check for matching name in </w:t>
-      </w:r>
-      <w:proofErr w:type="spellStart"/>
-      <w:r>
-        <w:rPr>
-          <w:sz w:val="24"/>
-        </w:rPr>
-        <w:t>tbl_stg_Prospects</w:t>
-      </w:r>
-      <w:proofErr w:type="spellEnd"/>
-      <w:r>
-        <w:rPr>
-          <w:sz w:val="24"/>
-        </w:rPr>
-        <w:t xml:space="preserve"> table and according insert or update the</w:t>
-      </w:r>
-    </w:p>
-    <w:p>
-      <w:pPr>
-        <w:rPr>
-          <w:sz w:val="24"/>
-        </w:rPr>
-      </w:pPr>
-      <w:r>
-        <w:rPr>
-          <w:sz w:val="24"/>
-        </w:rPr>
-        <w:t xml:space="preserve">records in </w:t>
-      </w:r>
-      <w:proofErr w:type="spellStart"/>
-      <w:r>
-        <w:rPr>
-          <w:sz w:val="24"/>
-        </w:rPr>
-        <w:t>tbl_stg_Prospects</w:t>
-      </w:r>
-      <w:proofErr w:type="spellEnd"/>
-      <w:r>
-        <w:rPr>
-          <w:sz w:val="24"/>
-        </w:rPr>
-        <w:t xml:space="preserve"> table</w:t>
+        <w:t>Output in SSMS for tbl_stg_Prospects table as we have not null data with rows then before.</w:t>
+      </w:r>
+    </w:p>
+    <w:p>
+      <w:pPr>
+        <w:rPr>
+          <w:sz w:val="24"/>
+        </w:rPr>
+      </w:pPr>
+    </w:p>
+    <w:p>
+      <w:pPr>
+        <w:rPr>
+          <w:sz w:val="24"/>
+        </w:rPr>
+      </w:pPr>
+      <w:r>
+        <w:rPr>
+          <w:sz w:val="24"/>
+        </w:rPr>
+        <w:t>c. check for matching name in tbl_stg_Prospects table and according insert or update the</w:t>
+      </w:r>
+    </w:p>
+    <w:p>
+      <w:pPr>
+        <w:rPr>
+          <w:sz w:val="24"/>
+        </w:rPr>
+      </w:pPr>
+      <w:r>
+        <w:rPr>
+          <w:sz w:val="24"/>
+        </w:rPr>
+        <w:t>records in tbl_stg_Prospects table</w:t>
       </w:r>
     </w:p>
     <w:p>
@@ -1003,21 +925,7 @@
         <w:rPr>
           <w:sz w:val="24"/>
         </w:rPr>
-        <w:t xml:space="preserve">Look up editor for cache and ole </w:t>
-      </w:r>
-      <w:proofErr w:type="spellStart"/>
-      <w:r>
-        <w:rPr>
-          <w:sz w:val="24"/>
-        </w:rPr>
-        <w:t>db</w:t>
-      </w:r>
-      <w:proofErr w:type="spellEnd"/>
-      <w:r>
-        <w:rPr>
-          <w:sz w:val="24"/>
-        </w:rPr>
-        <w:t xml:space="preserve"> connection with no match data output</w:t>
+        <w:t>Look up editor for cache and ole db connection with no match data output</w:t>
       </w:r>
     </w:p>
     <w:p>
@@ -1272,21 +1180,7 @@
         <w:rPr>
           <w:sz w:val="24"/>
         </w:rPr>
-        <w:t xml:space="preserve">Updating Component property for </w:t>
-      </w:r>
-      <w:proofErr w:type="spellStart"/>
-      <w:r>
-        <w:rPr>
-          <w:sz w:val="24"/>
-        </w:rPr>
-        <w:t>Sql</w:t>
-      </w:r>
-      <w:proofErr w:type="spellEnd"/>
-      <w:r>
-        <w:rPr>
-          <w:sz w:val="24"/>
-        </w:rPr>
-        <w:t xml:space="preserve"> query to update the record of table</w:t>
+        <w:t>Updating Component property for Sql query to update the record of table</w:t>
       </w:r>
     </w:p>
     <w:p>
@@ -1514,31 +1408,29 @@
         <w:rPr>
           <w:sz w:val="24"/>
         </w:rPr>
-        <w:t xml:space="preserve">d. Append </w:t>
-      </w:r>
-      <w:proofErr w:type="spellStart"/>
-      <w:r>
-        <w:rPr>
-          <w:sz w:val="24"/>
-        </w:rPr>
-        <w:t>datetime</w:t>
-      </w:r>
-      <w:proofErr w:type="spellEnd"/>
-      <w:r>
-        <w:rPr>
-          <w:sz w:val="24"/>
-        </w:rPr>
-        <w:t xml:space="preserve"> to the successfully loaded files and move it to Archive folder</w:t>
-      </w:r>
-    </w:p>
-    <w:p>
-      <w:pPr>
-        <w:rPr>
-          <w:sz w:val="24"/>
-        </w:rPr>
-      </w:pPr>
+        <w:t>d. Append date</w:t>
+      </w:r>
+      <w:r>
+        <w:rPr>
+          <w:sz w:val="24"/>
+        </w:rPr>
+        <w:t xml:space="preserve"> </w:t>
+      </w:r>
       <w:bookmarkStart w:id="0" w:name="_GoBack"/>
       <w:bookmarkEnd w:id="0"/>
+      <w:r>
+        <w:rPr>
+          <w:sz w:val="24"/>
+        </w:rPr>
+        <w:t>time to the successfully loaded files and move it to Archive folder</w:t>
+      </w:r>
+    </w:p>
+    <w:p>
+      <w:pPr>
+        <w:rPr>
+          <w:sz w:val="24"/>
+        </w:rPr>
+      </w:pPr>
     </w:p>
     <w:sectPr>
       <w:pgSz w:w="12240" w:h="15840"/>

</xml_diff>